<commit_message>
Doxy agregado y Presentacion editada(Falta FlowDiags)
</commit_message>
<xml_diff>
--- a/block_diagrams.docx
+++ b/block_diagrams.docx
@@ -27,14 +27,11 @@
         <w:ind w:left="360"/>
       </w:pPr>
       <w:r>
-        <w:rPr>
-          <w:noProof/>
-        </w:rPr>
         <w:drawing>
-          <wp:inline distT="0" distB="0" distL="0" distR="0" wp14:anchorId="57A00FFB" wp14:editId="3D560CA5">
-            <wp:extent cx="5612130" cy="3763645"/>
-            <wp:effectExtent l="0" t="0" r="7620" b="8255"/>
-            <wp:docPr id="1599882563" name="Imagen 1"/>
+          <wp:inline distT="0" distB="0" distL="0" distR="0" wp14:anchorId="5C0C8898" wp14:editId="1AF83018">
+            <wp:extent cx="5612130" cy="3905885"/>
+            <wp:effectExtent l="0" t="0" r="7620" b="0"/>
+            <wp:docPr id="1271222576" name="Imagen 1"/>
             <wp:cNvGraphicFramePr>
               <a:graphicFrameLocks xmlns:a="http://schemas.openxmlformats.org/drawingml/2006/main" noChangeAspect="1"/>
             </wp:cNvGraphicFramePr>
@@ -42,7 +39,7 @@
               <a:graphicData uri="http://schemas.openxmlformats.org/drawingml/2006/picture">
                 <pic:pic xmlns:pic="http://schemas.openxmlformats.org/drawingml/2006/picture">
                   <pic:nvPicPr>
-                    <pic:cNvPr id="1599882563" name=""/>
+                    <pic:cNvPr id="1271222576" name=""/>
                     <pic:cNvPicPr/>
                   </pic:nvPicPr>
                   <pic:blipFill>
@@ -54,7 +51,7 @@
                   <pic:spPr>
                     <a:xfrm>
                       <a:off x="0" y="0"/>
-                      <a:ext cx="5612130" cy="3763645"/>
+                      <a:ext cx="5612130" cy="3905885"/>
                     </a:xfrm>
                     <a:prstGeom prst="rect">
                       <a:avLst/>
@@ -76,7 +73,19 @@
         <w:t>El proyecto de domótica DomoSync está diseñado para automatizar y gestionar diferentes aspectos de una vivienda mediante dos microcontroladores RP2040</w:t>
       </w:r>
       <w:r>
-        <w:t xml:space="preserve"> (Uno encargado de controlar lo relacionado a la sensórica y actuadores y el otro relacionado a la visualización del estado de sensórica y el sistema de acceso de la casa)</w:t>
+        <w:t xml:space="preserve"> (Uno encargado de controlar lo relacionado a la sensórica</w:t>
+      </w:r>
+      <w:r>
+        <w:t>, excepto el sensor de temperatura y su respectivo actuador,</w:t>
+      </w:r>
+      <w:r>
+        <w:t xml:space="preserve"> y actuadores</w:t>
+      </w:r>
+      <w:r>
+        <w:t xml:space="preserve"> de cada sensor</w:t>
+      </w:r>
+      <w:r>
+        <w:t xml:space="preserve"> y el otro relacionado a la visualización del estado de sensórica y el sistema de acceso de la casa)</w:t>
       </w:r>
       <w:r>
         <w:t>. Este sistema incluye un conjunto de sensores y actuadores que permiten controlar la iluminación, el acceso, la ventilación y otros elementos en el hogar.</w:t>
@@ -186,7 +195,19 @@
         <w:t xml:space="preserve">Para mayor claridad, se hace énfasis en que la señal de audio es captada por el micrófono MAX4456, el cual </w:t>
       </w:r>
       <w:r>
-        <w:t>entrega unos datos que son captados por uno de los puertos GPIO del MCU que tiene la funcionalidad de conversión ADC. Estos datos son procesados y según la información recibida controla el encendido y apagado de un LED que actúa como simulación de una bombilla de la casa.</w:t>
+        <w:t xml:space="preserve">entrega unos datos que son captados por uno de los puertos GPIO del MCU que tiene la funcionalidad de conversión ADC. Estos datos son procesados </w:t>
+      </w:r>
+      <w:r>
+        <w:t xml:space="preserve">de modo que se realiza un análisis de la FFT de la señal y se determina su similitud con arreglos de datos previamente tomados de señales de audio de dos aplausos y de tres aplausos a través del análisis de su distancia DTW </w:t>
+      </w:r>
+      <w:r>
+        <w:t>y según la información r</w:t>
+      </w:r>
+      <w:r>
+        <w:t>esultante de este análisis</w:t>
+      </w:r>
+      <w:r>
+        <w:t xml:space="preserve"> controla el encendido y apagado de un LED que actúa como simulación de una bombilla de la casa.</w:t>
       </w:r>
     </w:p>
     <w:p>
@@ -209,6 +230,7 @@
         <w:rPr>
           <w:noProof/>
         </w:rPr>
+        <w:lastRenderedPageBreak/>
         <w:drawing>
           <wp:inline distT="0" distB="0" distL="0" distR="0" wp14:anchorId="0CE5704D" wp14:editId="68B0CD46">
             <wp:extent cx="5612130" cy="4023995"/>
@@ -265,7 +287,6 @@
         <w:jc w:val="both"/>
       </w:pPr>
       <w:r>
-        <w:lastRenderedPageBreak/>
         <w:t>Este diagrama de bloques muestra un sistema de control de velocidad de un ventilador basado en temperatura usando un microcontrolador RP2040. Un sensor de temperatura LM35 mide la temperatura, y su salida analógica se convierte en digital mediante un ADC (Convertidor Analógico-Digital) del RP2040. La señal digital es procesada por el RP2040, que genera una señal PWM (Modulación por Ancho de Pulso) en función de la temperatura</w:t>
       </w:r>
       <w:r>
@@ -273,6 +294,18 @@
       </w:r>
       <w:r>
         <w:t>. Esta señal PWM se utiliza para controlar la velocidad del ventilador, ajustándola en respuesta a los cambios de temperatura detectados por el LM35.</w:t>
+      </w:r>
+    </w:p>
+    <w:p>
+      <w:pPr>
+        <w:ind w:left="360"/>
+        <w:jc w:val="both"/>
+      </w:pPr>
+      <w:r>
+        <w:t xml:space="preserve">Después de pruebas exhaustivas, se ha decidido añadir una etapa de amplificación con una ganancia de 5 veces el voltaje emitido por el LM35 con el objetivo de aprovechar mejor el rango de operación de voltaje de los canales ADC de la RP2040. </w:t>
+      </w:r>
+      <w:r>
+        <w:t>Además, para aprovechar el uso de la fuente de voltaje de 19.4 voltios disponible, se utiliza un regulador de voltaje variable LM317 configurado a través del uso de resistencias de modo que transmita 9 voltios a la alimentación del ventilador controlado por la señal PWM que se define a partir del control PID de la señal analógica de temperatura.</w:t>
       </w:r>
     </w:p>
     <w:sectPr>
@@ -1008,6 +1041,7 @@
   <w:style w:type="character" w:default="1" w:styleId="Fuentedeprrafopredeter">
     <w:name w:val="Default Paragraph Font"/>
     <w:uiPriority w:val="1"/>
+    <w:semiHidden/>
     <w:unhideWhenUsed/>
   </w:style>
   <w:style w:type="table" w:default="1" w:styleId="Tablanormal">

</xml_diff>